<commit_message>
Archivo de gramatica y Manual de usuario
</commit_message>
<xml_diff>
--- a/Manuales y gramática/Manual de usuario.docx
+++ b/Manuales y gramática/Manual de usuario.docx
@@ -398,6 +398,7 @@
       <w:pPr>
         <w:jc w:val="center"/>
         <w:rPr>
+          <w:rFonts w:ascii="Arial" w:hAnsi="Arial" w:cs="Arial"/>
           <w:b/>
           <w:bCs/>
           <w:sz w:val="28"/>
@@ -409,10 +410,10 @@
           <w:noProof/>
         </w:rPr>
         <w:drawing>
-          <wp:inline distT="0" distB="0" distL="0" distR="0" wp14:anchorId="0FFBE41E" wp14:editId="5D9BBF17">
-            <wp:extent cx="4149029" cy="2700955"/>
-            <wp:effectExtent l="0" t="0" r="4445" b="4445"/>
-            <wp:docPr id="1" name="Imagen 1" descr="Diagrama&#10;&#10;Descripción generada automáticamente"/>
+          <wp:inline distT="0" distB="0" distL="0" distR="0" wp14:anchorId="3505A108" wp14:editId="6DF067EF">
+            <wp:extent cx="4154562" cy="2679700"/>
+            <wp:effectExtent l="0" t="0" r="0" b="6350"/>
+            <wp:docPr id="2" name="Imagen 2" descr="Diagrama&#10;&#10;Descripción generada automáticamente"/>
             <wp:cNvGraphicFramePr>
               <a:graphicFrameLocks xmlns:a="http://schemas.openxmlformats.org/drawingml/2006/main" noChangeAspect="1"/>
             </wp:cNvGraphicFramePr>
@@ -420,18 +421,18 @@
               <a:graphicData uri="http://schemas.openxmlformats.org/drawingml/2006/picture">
                 <pic:pic xmlns:pic="http://schemas.openxmlformats.org/drawingml/2006/picture">
                   <pic:nvPicPr>
-                    <pic:cNvPr id="1" name="Imagen 1" descr="Diagrama&#10;&#10;Descripción generada automáticamente"/>
+                    <pic:cNvPr id="2" name="Imagen 2" descr="Diagrama&#10;&#10;Descripción generada automáticamente"/>
                     <pic:cNvPicPr/>
                   </pic:nvPicPr>
                   <pic:blipFill rotWithShape="1">
                     <a:blip r:embed="rId5"/>
-                    <a:srcRect l="904" t="502" r="25143" b="13870"/>
+                    <a:srcRect l="792" t="675" r="25157" b="14374"/>
                     <a:stretch/>
                   </pic:blipFill>
                   <pic:spPr bwMode="auto">
                     <a:xfrm>
                       <a:off x="0" y="0"/>
-                      <a:ext cx="4150348" cy="2701814"/>
+                      <a:ext cx="4155835" cy="2680521"/>
                     </a:xfrm>
                     <a:prstGeom prst="rect">
                       <a:avLst/>
@@ -461,6 +462,7 @@
         </w:numPr>
         <w:jc w:val="both"/>
         <w:rPr>
+          <w:rFonts w:ascii="Arial" w:hAnsi="Arial" w:cs="Arial"/>
           <w:b/>
           <w:bCs/>
           <w:sz w:val="28"/>
@@ -469,6 +471,7 @@
       </w:pPr>
       <w:r>
         <w:rPr>
+          <w:rFonts w:ascii="Arial" w:hAnsi="Arial" w:cs="Arial"/>
           <w:b/>
           <w:bCs/>
           <w:sz w:val="24"/>
@@ -478,28 +481,88 @@
       </w:r>
       <w:r>
         <w:rPr>
+          <w:rFonts w:ascii="Arial" w:hAnsi="Arial" w:cs="Arial"/>
           <w:sz w:val="24"/>
           <w:szCs w:val="24"/>
         </w:rPr>
         <w:t xml:space="preserve">Este botón al pulsar </w:t>
       </w:r>
-      <w:proofErr w:type="spellStart"/>
-      <w:proofErr w:type="gramStart"/>
-      <w:r>
-        <w:rPr>
-          <w:sz w:val="24"/>
-          <w:szCs w:val="24"/>
-        </w:rPr>
-        <w:t>click</w:t>
-      </w:r>
-      <w:proofErr w:type="spellEnd"/>
-      <w:proofErr w:type="gramEnd"/>
-      <w:r>
-        <w:rPr>
+      <w:r>
+        <w:rPr>
+          <w:rFonts w:ascii="Arial" w:hAnsi="Arial" w:cs="Arial"/>
+          <w:sz w:val="24"/>
+          <w:szCs w:val="24"/>
+        </w:rPr>
+        <w:t>clic</w:t>
+      </w:r>
+      <w:r>
+        <w:rPr>
+          <w:rFonts w:ascii="Arial" w:hAnsi="Arial" w:cs="Arial"/>
           <w:sz w:val="24"/>
           <w:szCs w:val="24"/>
         </w:rPr>
         <w:t xml:space="preserve"> derecho despliega 4 opciones:</w:t>
+      </w:r>
+    </w:p>
+    <w:p>
+      <w:pPr>
+        <w:pStyle w:val="Prrafodelista"/>
+        <w:ind w:left="360"/>
+        <w:jc w:val="center"/>
+        <w:rPr>
+          <w:rFonts w:ascii="Arial" w:hAnsi="Arial" w:cs="Arial"/>
+          <w:b/>
+          <w:bCs/>
+          <w:sz w:val="28"/>
+          <w:szCs w:val="28"/>
+        </w:rPr>
+      </w:pPr>
+      <w:r>
+        <w:rPr>
+          <w:noProof/>
+        </w:rPr>
+        <w:drawing>
+          <wp:inline distT="0" distB="0" distL="0" distR="0" wp14:anchorId="530E12BC" wp14:editId="049D9881">
+            <wp:extent cx="1860698" cy="1359737"/>
+            <wp:effectExtent l="0" t="0" r="6350" b="0"/>
+            <wp:docPr id="1" name="Imagen 1" descr="Interfaz de usuario gráfica, Aplicación&#10;&#10;Descripción generada automáticamente"/>
+            <wp:cNvGraphicFramePr>
+              <a:graphicFrameLocks xmlns:a="http://schemas.openxmlformats.org/drawingml/2006/main" noChangeAspect="1"/>
+            </wp:cNvGraphicFramePr>
+            <a:graphic xmlns:a="http://schemas.openxmlformats.org/drawingml/2006/main">
+              <a:graphicData uri="http://schemas.openxmlformats.org/drawingml/2006/picture">
+                <pic:pic xmlns:pic="http://schemas.openxmlformats.org/drawingml/2006/picture">
+                  <pic:nvPicPr>
+                    <pic:cNvPr id="1" name="Imagen 1" descr="Interfaz de usuario gráfica, Aplicación&#10;&#10;Descripción generada automáticamente"/>
+                    <pic:cNvPicPr/>
+                  </pic:nvPicPr>
+                  <pic:blipFill rotWithShape="1">
+                    <a:blip r:embed="rId6"/>
+                    <a:srcRect l="948" t="1350" r="79349" b="73041"/>
+                    <a:stretch/>
+                  </pic:blipFill>
+                  <pic:spPr bwMode="auto">
+                    <a:xfrm>
+                      <a:off x="0" y="0"/>
+                      <a:ext cx="1880502" cy="1374209"/>
+                    </a:xfrm>
+                    <a:prstGeom prst="rect">
+                      <a:avLst/>
+                    </a:prstGeom>
+                    <a:ln>
+                      <a:noFill/>
+                    </a:ln>
+                    <a:extLst>
+                      <a:ext uri="{53640926-AAD7-44D8-BBD7-CCE9431645EC}">
+                        <a14:shadowObscured xmlns:a14="http://schemas.microsoft.com/office/drawing/2010/main"/>
+                      </a:ext>
+                    </a:extLst>
+                  </pic:spPr>
+                </pic:pic>
+              </a:graphicData>
+            </a:graphic>
+          </wp:inline>
+        </w:drawing>
       </w:r>
     </w:p>
     <w:p>
@@ -511,20 +574,28 @@
         </w:numPr>
         <w:jc w:val="both"/>
         <w:rPr>
-          <w:b/>
-          <w:bCs/>
-          <w:sz w:val="28"/>
-          <w:szCs w:val="28"/>
-        </w:rPr>
-      </w:pPr>
-      <w:r>
-        <w:rPr>
+          <w:rFonts w:ascii="Arial" w:hAnsi="Arial" w:cs="Arial"/>
+          <w:sz w:val="24"/>
+          <w:szCs w:val="24"/>
+        </w:rPr>
+      </w:pPr>
+      <w:r>
+        <w:rPr>
+          <w:rFonts w:ascii="Arial" w:hAnsi="Arial" w:cs="Arial"/>
           <w:b/>
           <w:bCs/>
           <w:sz w:val="24"/>
           <w:szCs w:val="24"/>
         </w:rPr>
         <w:t>Abrir:</w:t>
+      </w:r>
+      <w:r>
+        <w:rPr>
+          <w:rFonts w:ascii="Arial" w:hAnsi="Arial" w:cs="Arial"/>
+          <w:sz w:val="24"/>
+          <w:szCs w:val="24"/>
+        </w:rPr>
+        <w:t xml:space="preserve"> Abre un archivo con extensión .exp seleccionado por el usuario.</w:t>
       </w:r>
     </w:p>
     <w:p>
@@ -536,18 +607,28 @@
         </w:numPr>
         <w:jc w:val="both"/>
         <w:rPr>
-          <w:b/>
-          <w:bCs/>
-          <w:sz w:val="28"/>
-          <w:szCs w:val="28"/>
-        </w:rPr>
-      </w:pPr>
-      <w:r>
-        <w:rPr>
-          <w:sz w:val="28"/>
-          <w:szCs w:val="28"/>
+          <w:rFonts w:ascii="Arial" w:hAnsi="Arial" w:cs="Arial"/>
+          <w:sz w:val="24"/>
+          <w:szCs w:val="24"/>
+        </w:rPr>
+      </w:pPr>
+      <w:r>
+        <w:rPr>
+          <w:rFonts w:ascii="Arial" w:hAnsi="Arial" w:cs="Arial"/>
+          <w:b/>
+          <w:bCs/>
+          <w:sz w:val="24"/>
+          <w:szCs w:val="24"/>
         </w:rPr>
         <w:t>Guardar:</w:t>
+      </w:r>
+      <w:r>
+        <w:rPr>
+          <w:rFonts w:ascii="Arial" w:hAnsi="Arial" w:cs="Arial"/>
+          <w:sz w:val="24"/>
+          <w:szCs w:val="24"/>
+        </w:rPr>
+        <w:t xml:space="preserve"> Guarda los cambios en un archivo ya abierto.</w:t>
       </w:r>
     </w:p>
     <w:p>
@@ -559,18 +640,28 @@
         </w:numPr>
         <w:jc w:val="both"/>
         <w:rPr>
-          <w:b/>
-          <w:bCs/>
-          <w:sz w:val="28"/>
-          <w:szCs w:val="28"/>
-        </w:rPr>
-      </w:pPr>
-      <w:r>
-        <w:rPr>
-          <w:sz w:val="28"/>
-          <w:szCs w:val="28"/>
+          <w:rFonts w:ascii="Arial" w:hAnsi="Arial" w:cs="Arial"/>
+          <w:sz w:val="24"/>
+          <w:szCs w:val="24"/>
+        </w:rPr>
+      </w:pPr>
+      <w:r>
+        <w:rPr>
+          <w:rFonts w:ascii="Arial" w:hAnsi="Arial" w:cs="Arial"/>
+          <w:b/>
+          <w:bCs/>
+          <w:sz w:val="24"/>
+          <w:szCs w:val="24"/>
         </w:rPr>
         <w:t>Guardar como…:</w:t>
+      </w:r>
+      <w:r>
+        <w:rPr>
+          <w:rFonts w:ascii="Arial" w:hAnsi="Arial" w:cs="Arial"/>
+          <w:sz w:val="24"/>
+          <w:szCs w:val="24"/>
+        </w:rPr>
+        <w:t xml:space="preserve"> Guarda en código en un archivo nuevo.</w:t>
       </w:r>
     </w:p>
     <w:p>
@@ -582,12 +673,1086 @@
         </w:numPr>
         <w:jc w:val="both"/>
         <w:rPr>
-          <w:b/>
-          <w:bCs/>
-          <w:sz w:val="28"/>
-          <w:szCs w:val="28"/>
-        </w:rPr>
-      </w:pPr>
+          <w:rFonts w:ascii="Arial" w:hAnsi="Arial" w:cs="Arial"/>
+          <w:sz w:val="24"/>
+          <w:szCs w:val="24"/>
+        </w:rPr>
+      </w:pPr>
+      <w:r>
+        <w:rPr>
+          <w:rFonts w:ascii="Arial" w:hAnsi="Arial" w:cs="Arial"/>
+          <w:b/>
+          <w:bCs/>
+          <w:sz w:val="24"/>
+          <w:szCs w:val="24"/>
+        </w:rPr>
+        <w:t>Generar XML de salida:</w:t>
+      </w:r>
+      <w:r>
+        <w:rPr>
+          <w:rFonts w:ascii="Arial" w:hAnsi="Arial" w:cs="Arial"/>
+          <w:sz w:val="24"/>
+          <w:szCs w:val="24"/>
+        </w:rPr>
+        <w:t xml:space="preserve"> Genera una salida en formato json y lo muestra en el apartado de salida.</w:t>
+      </w:r>
+    </w:p>
+    <w:p>
+      <w:pPr>
+        <w:pStyle w:val="Prrafodelista"/>
+        <w:numPr>
+          <w:ilvl w:val="0"/>
+          <w:numId w:val="1"/>
+        </w:numPr>
+        <w:jc w:val="both"/>
+        <w:rPr>
+          <w:rFonts w:ascii="Arial" w:hAnsi="Arial" w:cs="Arial"/>
+          <w:sz w:val="24"/>
+          <w:szCs w:val="24"/>
+        </w:rPr>
+      </w:pPr>
+      <w:r>
+        <w:rPr>
+          <w:rFonts w:ascii="Arial" w:hAnsi="Arial" w:cs="Arial"/>
+          <w:b/>
+          <w:bCs/>
+          <w:sz w:val="24"/>
+          <w:szCs w:val="24"/>
+        </w:rPr>
+        <w:t xml:space="preserve">Archivo de entrada: </w:t>
+      </w:r>
+      <w:r>
+        <w:rPr>
+          <w:rFonts w:ascii="Arial" w:hAnsi="Arial" w:cs="Arial"/>
+          <w:sz w:val="24"/>
+          <w:szCs w:val="24"/>
+        </w:rPr>
+        <w:t>Esto muestra un archivo para edición, que será analizado por el programa.</w:t>
+      </w:r>
+    </w:p>
+    <w:p>
+      <w:pPr>
+        <w:jc w:val="center"/>
+        <w:rPr>
+          <w:rFonts w:ascii="Arial" w:hAnsi="Arial" w:cs="Arial"/>
+          <w:sz w:val="24"/>
+          <w:szCs w:val="24"/>
+        </w:rPr>
+      </w:pPr>
+      <w:r>
+        <w:rPr>
+          <w:noProof/>
+        </w:rPr>
+        <w:drawing>
+          <wp:inline distT="0" distB="0" distL="0" distR="0" wp14:anchorId="76694979" wp14:editId="67C23821">
+            <wp:extent cx="2399950" cy="1781298"/>
+            <wp:effectExtent l="0" t="0" r="635" b="0"/>
+            <wp:docPr id="3" name="Imagen 3" descr="Diagrama&#10;&#10;Descripción generada automáticamente"/>
+            <wp:cNvGraphicFramePr>
+              <a:graphicFrameLocks xmlns:a="http://schemas.openxmlformats.org/drawingml/2006/main" noChangeAspect="1"/>
+            </wp:cNvGraphicFramePr>
+            <a:graphic xmlns:a="http://schemas.openxmlformats.org/drawingml/2006/main">
+              <a:graphicData uri="http://schemas.openxmlformats.org/drawingml/2006/picture">
+                <pic:pic xmlns:pic="http://schemas.openxmlformats.org/drawingml/2006/picture">
+                  <pic:nvPicPr>
+                    <pic:cNvPr id="3" name="Imagen 3" descr="Diagrama&#10;&#10;Descripción generada automáticamente"/>
+                    <pic:cNvPicPr/>
+                  </pic:nvPicPr>
+                  <pic:blipFill rotWithShape="1">
+                    <a:blip r:embed="rId5"/>
+                    <a:srcRect l="332" t="13480" r="68541" b="45429"/>
+                    <a:stretch/>
+                  </pic:blipFill>
+                  <pic:spPr bwMode="auto">
+                    <a:xfrm>
+                      <a:off x="0" y="0"/>
+                      <a:ext cx="2412949" cy="1790946"/>
+                    </a:xfrm>
+                    <a:prstGeom prst="rect">
+                      <a:avLst/>
+                    </a:prstGeom>
+                    <a:ln>
+                      <a:noFill/>
+                    </a:ln>
+                    <a:extLst>
+                      <a:ext uri="{53640926-AAD7-44D8-BBD7-CCE9431645EC}">
+                        <a14:shadowObscured xmlns:a14="http://schemas.microsoft.com/office/drawing/2010/main"/>
+                      </a:ext>
+                    </a:extLst>
+                  </pic:spPr>
+                </pic:pic>
+              </a:graphicData>
+            </a:graphic>
+          </wp:inline>
+        </w:drawing>
+      </w:r>
+    </w:p>
+    <w:p>
+      <w:pPr>
+        <w:pStyle w:val="Prrafodelista"/>
+        <w:numPr>
+          <w:ilvl w:val="0"/>
+          <w:numId w:val="1"/>
+        </w:numPr>
+        <w:jc w:val="both"/>
+        <w:rPr>
+          <w:rFonts w:ascii="Arial" w:hAnsi="Arial" w:cs="Arial"/>
+          <w:sz w:val="24"/>
+          <w:szCs w:val="24"/>
+        </w:rPr>
+      </w:pPr>
+      <w:r>
+        <w:rPr>
+          <w:rFonts w:ascii="Arial" w:hAnsi="Arial" w:cs="Arial"/>
+          <w:b/>
+          <w:bCs/>
+          <w:sz w:val="24"/>
+          <w:szCs w:val="24"/>
+        </w:rPr>
+        <w:lastRenderedPageBreak/>
+        <w:t xml:space="preserve">Botón “Analizar entrada”: </w:t>
+      </w:r>
+      <w:r>
+        <w:rPr>
+          <w:rFonts w:ascii="Arial" w:hAnsi="Arial" w:cs="Arial"/>
+          <w:sz w:val="24"/>
+          <w:szCs w:val="24"/>
+        </w:rPr>
+        <w:t>Este botón analiza la entrada que se encuentra en el apartado de archivo de entrada</w:t>
+      </w:r>
+      <w:r>
+        <w:rPr>
+          <w:rFonts w:ascii="Arial" w:hAnsi="Arial" w:cs="Arial"/>
+          <w:sz w:val="24"/>
+          <w:szCs w:val="24"/>
+        </w:rPr>
+        <w:t>, genera un reporte de errores en un archivo html</w:t>
+      </w:r>
+      <w:r>
+        <w:rPr>
+          <w:rFonts w:ascii="Arial" w:hAnsi="Arial" w:cs="Arial"/>
+          <w:sz w:val="24"/>
+          <w:szCs w:val="24"/>
+        </w:rPr>
+        <w:t>.</w:t>
+      </w:r>
+    </w:p>
+    <w:p>
+      <w:pPr>
+        <w:jc w:val="center"/>
+        <w:rPr>
+          <w:rFonts w:ascii="Arial" w:hAnsi="Arial" w:cs="Arial"/>
+          <w:sz w:val="24"/>
+          <w:szCs w:val="24"/>
+        </w:rPr>
+      </w:pPr>
+      <w:r>
+        <w:rPr>
+          <w:noProof/>
+        </w:rPr>
+        <w:drawing>
+          <wp:inline distT="0" distB="0" distL="0" distR="0" wp14:anchorId="7071D197" wp14:editId="2C7291B8">
+            <wp:extent cx="2031591" cy="558140"/>
+            <wp:effectExtent l="0" t="0" r="6985" b="0"/>
+            <wp:docPr id="4" name="Imagen 4" descr="Diagrama&#10;&#10;Descripción generada automáticamente"/>
+            <wp:cNvGraphicFramePr>
+              <a:graphicFrameLocks xmlns:a="http://schemas.openxmlformats.org/drawingml/2006/main" noChangeAspect="1"/>
+            </wp:cNvGraphicFramePr>
+            <a:graphic xmlns:a="http://schemas.openxmlformats.org/drawingml/2006/main">
+              <a:graphicData uri="http://schemas.openxmlformats.org/drawingml/2006/picture">
+                <pic:pic xmlns:pic="http://schemas.openxmlformats.org/drawingml/2006/picture">
+                  <pic:nvPicPr>
+                    <pic:cNvPr id="4" name="Imagen 4" descr="Diagrama&#10;&#10;Descripción generada automáticamente"/>
+                    <pic:cNvPicPr/>
+                  </pic:nvPicPr>
+                  <pic:blipFill rotWithShape="1">
+                    <a:blip r:embed="rId5"/>
+                    <a:srcRect l="16301" t="54196" r="72911" b="40532"/>
+                    <a:stretch/>
+                  </pic:blipFill>
+                  <pic:spPr bwMode="auto">
+                    <a:xfrm>
+                      <a:off x="0" y="0"/>
+                      <a:ext cx="2062160" cy="566538"/>
+                    </a:xfrm>
+                    <a:prstGeom prst="rect">
+                      <a:avLst/>
+                    </a:prstGeom>
+                    <a:ln>
+                      <a:noFill/>
+                    </a:ln>
+                    <a:extLst>
+                      <a:ext uri="{53640926-AAD7-44D8-BBD7-CCE9431645EC}">
+                        <a14:shadowObscured xmlns:a14="http://schemas.microsoft.com/office/drawing/2010/main"/>
+                      </a:ext>
+                    </a:extLst>
+                  </pic:spPr>
+                </pic:pic>
+              </a:graphicData>
+            </a:graphic>
+          </wp:inline>
+        </w:drawing>
+      </w:r>
+    </w:p>
+    <w:p>
+      <w:pPr>
+        <w:pStyle w:val="Prrafodelista"/>
+        <w:numPr>
+          <w:ilvl w:val="0"/>
+          <w:numId w:val="1"/>
+        </w:numPr>
+        <w:jc w:val="both"/>
+        <w:rPr>
+          <w:rFonts w:ascii="Arial" w:hAnsi="Arial" w:cs="Arial"/>
+          <w:sz w:val="24"/>
+          <w:szCs w:val="24"/>
+        </w:rPr>
+      </w:pPr>
+      <w:r>
+        <w:rPr>
+          <w:rFonts w:ascii="Arial" w:hAnsi="Arial" w:cs="Arial"/>
+          <w:b/>
+          <w:bCs/>
+          <w:sz w:val="24"/>
+          <w:szCs w:val="24"/>
+        </w:rPr>
+        <w:t>Botón “Generar Automatas”:</w:t>
+      </w:r>
+      <w:r>
+        <w:rPr>
+          <w:rFonts w:ascii="Arial" w:hAnsi="Arial" w:cs="Arial"/>
+          <w:sz w:val="24"/>
+          <w:szCs w:val="24"/>
+        </w:rPr>
+        <w:t xml:space="preserve"> Realiza el método del árbol para la creación de un afd por cada expresión regular, además de los reportes intermedios como el árbol, la tabla de siguiente y la tabla de transiciones.</w:t>
+      </w:r>
+    </w:p>
+    <w:p>
+      <w:pPr>
+        <w:pStyle w:val="Prrafodelista"/>
+        <w:ind w:left="360"/>
+        <w:jc w:val="center"/>
+        <w:rPr>
+          <w:rFonts w:ascii="Arial" w:hAnsi="Arial" w:cs="Arial"/>
+          <w:sz w:val="24"/>
+          <w:szCs w:val="24"/>
+        </w:rPr>
+      </w:pPr>
+      <w:r>
+        <w:rPr>
+          <w:noProof/>
+        </w:rPr>
+        <w:drawing>
+          <wp:inline distT="0" distB="0" distL="0" distR="0" wp14:anchorId="77E9AF7C" wp14:editId="78657DEF">
+            <wp:extent cx="2131447" cy="577970"/>
+            <wp:effectExtent l="0" t="0" r="2540" b="0"/>
+            <wp:docPr id="6" name="Imagen 6" descr="Diagrama&#10;&#10;Descripción generada automáticamente"/>
+            <wp:cNvGraphicFramePr>
+              <a:graphicFrameLocks xmlns:a="http://schemas.openxmlformats.org/drawingml/2006/main" noChangeAspect="1"/>
+            </wp:cNvGraphicFramePr>
+            <a:graphic xmlns:a="http://schemas.openxmlformats.org/drawingml/2006/main">
+              <a:graphicData uri="http://schemas.openxmlformats.org/drawingml/2006/picture">
+                <pic:pic xmlns:pic="http://schemas.openxmlformats.org/drawingml/2006/picture">
+                  <pic:nvPicPr>
+                    <pic:cNvPr id="6" name="Imagen 6" descr="Diagrama&#10;&#10;Descripción generada automáticamente"/>
+                    <pic:cNvPicPr/>
+                  </pic:nvPicPr>
+                  <pic:blipFill rotWithShape="1">
+                    <a:blip r:embed="rId5"/>
+                    <a:srcRect l="3880" t="54193" r="84431" b="40170"/>
+                    <a:stretch/>
+                  </pic:blipFill>
+                  <pic:spPr bwMode="auto">
+                    <a:xfrm>
+                      <a:off x="0" y="0"/>
+                      <a:ext cx="2176204" cy="590107"/>
+                    </a:xfrm>
+                    <a:prstGeom prst="rect">
+                      <a:avLst/>
+                    </a:prstGeom>
+                    <a:ln>
+                      <a:noFill/>
+                    </a:ln>
+                    <a:extLst>
+                      <a:ext uri="{53640926-AAD7-44D8-BBD7-CCE9431645EC}">
+                        <a14:shadowObscured xmlns:a14="http://schemas.microsoft.com/office/drawing/2010/main"/>
+                      </a:ext>
+                    </a:extLst>
+                  </pic:spPr>
+                </pic:pic>
+              </a:graphicData>
+            </a:graphic>
+          </wp:inline>
+        </w:drawing>
+      </w:r>
+    </w:p>
+    <w:p>
+      <w:pPr>
+        <w:pStyle w:val="Prrafodelista"/>
+        <w:numPr>
+          <w:ilvl w:val="0"/>
+          <w:numId w:val="1"/>
+        </w:numPr>
+        <w:jc w:val="both"/>
+        <w:rPr>
+          <w:rFonts w:ascii="Arial" w:hAnsi="Arial" w:cs="Arial"/>
+          <w:sz w:val="24"/>
+          <w:szCs w:val="24"/>
+        </w:rPr>
+      </w:pPr>
+      <w:r>
+        <w:rPr>
+          <w:rFonts w:ascii="Arial" w:hAnsi="Arial" w:cs="Arial"/>
+          <w:b/>
+          <w:bCs/>
+          <w:sz w:val="24"/>
+          <w:szCs w:val="24"/>
+        </w:rPr>
+        <w:t>Árbol de archivos:</w:t>
+      </w:r>
+      <w:r>
+        <w:rPr>
+          <w:rFonts w:ascii="Arial" w:hAnsi="Arial" w:cs="Arial"/>
+          <w:sz w:val="24"/>
+          <w:szCs w:val="24"/>
+        </w:rPr>
+        <w:t xml:space="preserve"> Muestra las carpetas y los archivos dentro de ellas, esto con el fin de poder mostrar los reportes generados.</w:t>
+      </w:r>
+      <w:r>
+        <w:rPr>
+          <w:rFonts w:ascii="Arial" w:hAnsi="Arial" w:cs="Arial"/>
+          <w:sz w:val="24"/>
+          <w:szCs w:val="24"/>
+        </w:rPr>
+        <w:t xml:space="preserve"> </w:t>
+      </w:r>
+    </w:p>
+    <w:p>
+      <w:pPr>
+        <w:pStyle w:val="Prrafodelista"/>
+        <w:ind w:left="360"/>
+        <w:jc w:val="center"/>
+        <w:rPr>
+          <w:rFonts w:ascii="Arial" w:hAnsi="Arial" w:cs="Arial"/>
+          <w:sz w:val="24"/>
+          <w:szCs w:val="24"/>
+        </w:rPr>
+      </w:pPr>
+      <w:r>
+        <w:rPr>
+          <w:noProof/>
+        </w:rPr>
+        <w:drawing>
+          <wp:inline distT="0" distB="0" distL="0" distR="0" wp14:anchorId="5CBD1ECB" wp14:editId="5246EA84">
+            <wp:extent cx="1263614" cy="2895683"/>
+            <wp:effectExtent l="0" t="0" r="0" b="0"/>
+            <wp:docPr id="7" name="Imagen 7" descr="Diagrama&#10;&#10;Descripción generada automáticamente"/>
+            <wp:cNvGraphicFramePr>
+              <a:graphicFrameLocks xmlns:a="http://schemas.openxmlformats.org/drawingml/2006/main" noChangeAspect="1"/>
+            </wp:cNvGraphicFramePr>
+            <a:graphic xmlns:a="http://schemas.openxmlformats.org/drawingml/2006/main">
+              <a:graphicData uri="http://schemas.openxmlformats.org/drawingml/2006/picture">
+                <pic:pic xmlns:pic="http://schemas.openxmlformats.org/drawingml/2006/picture">
+                  <pic:nvPicPr>
+                    <pic:cNvPr id="7" name="Imagen 7" descr="Diagrama&#10;&#10;Descripción generada automáticamente"/>
+                    <pic:cNvPicPr/>
+                  </pic:nvPicPr>
+                  <pic:blipFill rotWithShape="1">
+                    <a:blip r:embed="rId5"/>
+                    <a:srcRect l="31209" t="5742" r="55578" b="40400"/>
+                    <a:stretch/>
+                  </pic:blipFill>
+                  <pic:spPr bwMode="auto">
+                    <a:xfrm>
+                      <a:off x="0" y="0"/>
+                      <a:ext cx="1270502" cy="2911468"/>
+                    </a:xfrm>
+                    <a:prstGeom prst="rect">
+                      <a:avLst/>
+                    </a:prstGeom>
+                    <a:ln>
+                      <a:noFill/>
+                    </a:ln>
+                    <a:extLst>
+                      <a:ext uri="{53640926-AAD7-44D8-BBD7-CCE9431645EC}">
+                        <a14:shadowObscured xmlns:a14="http://schemas.microsoft.com/office/drawing/2010/main"/>
+                      </a:ext>
+                    </a:extLst>
+                  </pic:spPr>
+                </pic:pic>
+              </a:graphicData>
+            </a:graphic>
+          </wp:inline>
+        </w:drawing>
+      </w:r>
+    </w:p>
+    <w:p>
+      <w:pPr>
+        <w:pStyle w:val="Prrafodelista"/>
+        <w:numPr>
+          <w:ilvl w:val="0"/>
+          <w:numId w:val="1"/>
+        </w:numPr>
+        <w:jc w:val="both"/>
+        <w:rPr>
+          <w:rFonts w:ascii="Arial" w:hAnsi="Arial" w:cs="Arial"/>
+          <w:sz w:val="24"/>
+          <w:szCs w:val="24"/>
+        </w:rPr>
+      </w:pPr>
+      <w:r>
+        <w:rPr>
+          <w:rFonts w:ascii="Arial" w:hAnsi="Arial" w:cs="Arial"/>
+          <w:b/>
+          <w:bCs/>
+          <w:sz w:val="24"/>
+          <w:szCs w:val="24"/>
+        </w:rPr>
+        <w:t>Botón “Abrir”:</w:t>
+      </w:r>
+      <w:r>
+        <w:rPr>
+          <w:rFonts w:ascii="Arial" w:hAnsi="Arial" w:cs="Arial"/>
+          <w:sz w:val="24"/>
+          <w:szCs w:val="24"/>
+        </w:rPr>
+        <w:t xml:space="preserve"> Muestra la imagen seleccionada en e</w:t>
+      </w:r>
+      <w:r>
+        <w:rPr>
+          <w:rFonts w:ascii="Arial" w:hAnsi="Arial" w:cs="Arial"/>
+          <w:sz w:val="24"/>
+          <w:szCs w:val="24"/>
+        </w:rPr>
+        <w:t>l</w:t>
+      </w:r>
+      <w:r>
+        <w:rPr>
+          <w:rFonts w:ascii="Arial" w:hAnsi="Arial" w:cs="Arial"/>
+          <w:sz w:val="24"/>
+          <w:szCs w:val="24"/>
+        </w:rPr>
+        <w:t xml:space="preserve"> </w:t>
+      </w:r>
+      <w:r>
+        <w:rPr>
+          <w:rFonts w:ascii="Arial" w:hAnsi="Arial" w:cs="Arial"/>
+          <w:sz w:val="24"/>
+          <w:szCs w:val="24"/>
+        </w:rPr>
+        <w:t>árbol de archivos en el cuadro de arriba.</w:t>
+      </w:r>
+    </w:p>
+    <w:p>
+      <w:pPr>
+        <w:pStyle w:val="Prrafodelista"/>
+        <w:ind w:left="360"/>
+        <w:jc w:val="center"/>
+        <w:rPr>
+          <w:rFonts w:ascii="Arial" w:hAnsi="Arial" w:cs="Arial"/>
+          <w:sz w:val="24"/>
+          <w:szCs w:val="24"/>
+        </w:rPr>
+      </w:pPr>
+      <w:r>
+        <w:rPr>
+          <w:noProof/>
+        </w:rPr>
+        <w:drawing>
+          <wp:inline distT="0" distB="0" distL="0" distR="0" wp14:anchorId="4D402C69" wp14:editId="61D8394C">
+            <wp:extent cx="2087593" cy="1946979"/>
+            <wp:effectExtent l="0" t="0" r="8255" b="0"/>
+            <wp:docPr id="8" name="Imagen 8" descr="Diagrama&#10;&#10;Descripción generada automáticamente"/>
+            <wp:cNvGraphicFramePr>
+              <a:graphicFrameLocks xmlns:a="http://schemas.openxmlformats.org/drawingml/2006/main" noChangeAspect="1"/>
+            </wp:cNvGraphicFramePr>
+            <a:graphic xmlns:a="http://schemas.openxmlformats.org/drawingml/2006/main">
+              <a:graphicData uri="http://schemas.openxmlformats.org/drawingml/2006/picture">
+                <pic:pic xmlns:pic="http://schemas.openxmlformats.org/drawingml/2006/picture">
+                  <pic:nvPicPr>
+                    <pic:cNvPr id="8" name="Imagen 8" descr="Diagrama&#10;&#10;Descripción generada automáticamente"/>
+                    <pic:cNvPicPr/>
+                  </pic:nvPicPr>
+                  <pic:blipFill rotWithShape="1">
+                    <a:blip r:embed="rId5"/>
+                    <a:srcRect l="44593" t="9581" r="25710" b="41158"/>
+                    <a:stretch/>
+                  </pic:blipFill>
+                  <pic:spPr bwMode="auto">
+                    <a:xfrm>
+                      <a:off x="0" y="0"/>
+                      <a:ext cx="2087593" cy="1946979"/>
+                    </a:xfrm>
+                    <a:prstGeom prst="rect">
+                      <a:avLst/>
+                    </a:prstGeom>
+                    <a:ln>
+                      <a:noFill/>
+                    </a:ln>
+                    <a:extLst>
+                      <a:ext uri="{53640926-AAD7-44D8-BBD7-CCE9431645EC}">
+                        <a14:shadowObscured xmlns:a14="http://schemas.microsoft.com/office/drawing/2010/main"/>
+                      </a:ext>
+                    </a:extLst>
+                  </pic:spPr>
+                </pic:pic>
+              </a:graphicData>
+            </a:graphic>
+          </wp:inline>
+        </w:drawing>
+      </w:r>
+    </w:p>
+    <w:p>
+      <w:pPr>
+        <w:pStyle w:val="Prrafodelista"/>
+        <w:numPr>
+          <w:ilvl w:val="0"/>
+          <w:numId w:val="1"/>
+        </w:numPr>
+        <w:jc w:val="both"/>
+        <w:rPr>
+          <w:rFonts w:ascii="Arial" w:hAnsi="Arial" w:cs="Arial"/>
+          <w:sz w:val="24"/>
+          <w:szCs w:val="24"/>
+        </w:rPr>
+      </w:pPr>
+      <w:r>
+        <w:rPr>
+          <w:rFonts w:ascii="Arial" w:hAnsi="Arial" w:cs="Arial"/>
+          <w:b/>
+          <w:bCs/>
+          <w:sz w:val="24"/>
+          <w:szCs w:val="24"/>
+        </w:rPr>
+        <w:lastRenderedPageBreak/>
+        <w:t>Reporte Árbol:</w:t>
+      </w:r>
+    </w:p>
+    <w:p>
+      <w:pPr>
+        <w:jc w:val="center"/>
+        <w:rPr>
+          <w:rFonts w:ascii="Arial" w:hAnsi="Arial" w:cs="Arial"/>
+          <w:sz w:val="24"/>
+          <w:szCs w:val="24"/>
+        </w:rPr>
+      </w:pPr>
+      <w:r>
+        <w:rPr>
+          <w:noProof/>
+        </w:rPr>
+        <w:drawing>
+          <wp:inline distT="0" distB="0" distL="0" distR="0" wp14:anchorId="76000EF8" wp14:editId="1CF20D28">
+            <wp:extent cx="2743871" cy="3571875"/>
+            <wp:effectExtent l="0" t="0" r="0" b="0"/>
+            <wp:docPr id="13" name="Imagen 13" descr="Diagrama&#10;&#10;Descripción generada automáticamente"/>
+            <wp:cNvGraphicFramePr>
+              <a:graphicFrameLocks xmlns:a="http://schemas.openxmlformats.org/drawingml/2006/main" noChangeAspect="1"/>
+            </wp:cNvGraphicFramePr>
+            <a:graphic xmlns:a="http://schemas.openxmlformats.org/drawingml/2006/main">
+              <a:graphicData uri="http://schemas.openxmlformats.org/drawingml/2006/picture">
+                <pic:pic xmlns:pic="http://schemas.openxmlformats.org/drawingml/2006/picture">
+                  <pic:nvPicPr>
+                    <pic:cNvPr id="13" name="Imagen 13" descr="Diagrama&#10;&#10;Descripción generada automáticamente"/>
+                    <pic:cNvPicPr>
+                      <a:picLocks noChangeAspect="1" noChangeArrowheads="1"/>
+                    </pic:cNvPicPr>
+                  </pic:nvPicPr>
+                  <pic:blipFill>
+                    <a:blip r:embed="rId7">
+                      <a:extLst>
+                        <a:ext uri="{28A0092B-C50C-407E-A947-70E740481C1C}">
+                          <a14:useLocalDpi xmlns:a14="http://schemas.microsoft.com/office/drawing/2010/main" val="0"/>
+                        </a:ext>
+                      </a:extLst>
+                    </a:blip>
+                    <a:srcRect/>
+                    <a:stretch>
+                      <a:fillRect/>
+                    </a:stretch>
+                  </pic:blipFill>
+                  <pic:spPr bwMode="auto">
+                    <a:xfrm>
+                      <a:off x="0" y="0"/>
+                      <a:ext cx="2745935" cy="3574562"/>
+                    </a:xfrm>
+                    <a:prstGeom prst="rect">
+                      <a:avLst/>
+                    </a:prstGeom>
+                    <a:noFill/>
+                    <a:ln>
+                      <a:noFill/>
+                    </a:ln>
+                  </pic:spPr>
+                </pic:pic>
+              </a:graphicData>
+            </a:graphic>
+          </wp:inline>
+        </w:drawing>
+      </w:r>
+    </w:p>
+    <w:p>
+      <w:pPr>
+        <w:pStyle w:val="Prrafodelista"/>
+        <w:numPr>
+          <w:ilvl w:val="0"/>
+          <w:numId w:val="1"/>
+        </w:numPr>
+        <w:jc w:val="both"/>
+        <w:rPr>
+          <w:rFonts w:ascii="Arial" w:hAnsi="Arial" w:cs="Arial"/>
+          <w:sz w:val="24"/>
+          <w:szCs w:val="24"/>
+        </w:rPr>
+      </w:pPr>
+      <w:r>
+        <w:rPr>
+          <w:rFonts w:ascii="Arial" w:hAnsi="Arial" w:cs="Arial"/>
+          <w:b/>
+          <w:bCs/>
+          <w:sz w:val="24"/>
+          <w:szCs w:val="24"/>
+        </w:rPr>
+        <w:t>Reporte Siguientes:</w:t>
+      </w:r>
+    </w:p>
+    <w:p>
+      <w:pPr>
+        <w:jc w:val="center"/>
+        <w:rPr>
+          <w:rFonts w:ascii="Arial" w:hAnsi="Arial" w:cs="Arial"/>
+          <w:sz w:val="24"/>
+          <w:szCs w:val="24"/>
+        </w:rPr>
+      </w:pPr>
+      <w:r>
+        <w:rPr>
+          <w:noProof/>
+        </w:rPr>
+        <w:drawing>
+          <wp:inline distT="0" distB="0" distL="0" distR="0" wp14:anchorId="23A36502" wp14:editId="64D360C8">
+            <wp:extent cx="2438400" cy="2009775"/>
+            <wp:effectExtent l="0" t="0" r="0" b="9525"/>
+            <wp:docPr id="12" name="Imagen 12" descr="Tabla&#10;&#10;Descripción generada automáticamente"/>
+            <wp:cNvGraphicFramePr>
+              <a:graphicFrameLocks xmlns:a="http://schemas.openxmlformats.org/drawingml/2006/main" noChangeAspect="1"/>
+            </wp:cNvGraphicFramePr>
+            <a:graphic xmlns:a="http://schemas.openxmlformats.org/drawingml/2006/main">
+              <a:graphicData uri="http://schemas.openxmlformats.org/drawingml/2006/picture">
+                <pic:pic xmlns:pic="http://schemas.openxmlformats.org/drawingml/2006/picture">
+                  <pic:nvPicPr>
+                    <pic:cNvPr id="12" name="Imagen 12" descr="Tabla&#10;&#10;Descripción generada automáticamente"/>
+                    <pic:cNvPicPr>
+                      <a:picLocks noChangeAspect="1" noChangeArrowheads="1"/>
+                    </pic:cNvPicPr>
+                  </pic:nvPicPr>
+                  <pic:blipFill>
+                    <a:blip r:embed="rId8">
+                      <a:extLst>
+                        <a:ext uri="{28A0092B-C50C-407E-A947-70E740481C1C}">
+                          <a14:useLocalDpi xmlns:a14="http://schemas.microsoft.com/office/drawing/2010/main" val="0"/>
+                        </a:ext>
+                      </a:extLst>
+                    </a:blip>
+                    <a:srcRect/>
+                    <a:stretch>
+                      <a:fillRect/>
+                    </a:stretch>
+                  </pic:blipFill>
+                  <pic:spPr bwMode="auto">
+                    <a:xfrm>
+                      <a:off x="0" y="0"/>
+                      <a:ext cx="2438400" cy="2009775"/>
+                    </a:xfrm>
+                    <a:prstGeom prst="rect">
+                      <a:avLst/>
+                    </a:prstGeom>
+                    <a:noFill/>
+                    <a:ln>
+                      <a:noFill/>
+                    </a:ln>
+                  </pic:spPr>
+                </pic:pic>
+              </a:graphicData>
+            </a:graphic>
+          </wp:inline>
+        </w:drawing>
+      </w:r>
+    </w:p>
+    <w:p>
+      <w:pPr>
+        <w:jc w:val="center"/>
+        <w:rPr>
+          <w:rFonts w:ascii="Arial" w:hAnsi="Arial" w:cs="Arial"/>
+          <w:sz w:val="24"/>
+          <w:szCs w:val="24"/>
+        </w:rPr>
+      </w:pPr>
+    </w:p>
+    <w:p>
+      <w:pPr>
+        <w:pStyle w:val="Prrafodelista"/>
+        <w:numPr>
+          <w:ilvl w:val="0"/>
+          <w:numId w:val="1"/>
+        </w:numPr>
+        <w:jc w:val="both"/>
+        <w:rPr>
+          <w:rFonts w:ascii="Arial" w:hAnsi="Arial" w:cs="Arial"/>
+          <w:sz w:val="24"/>
+          <w:szCs w:val="24"/>
+        </w:rPr>
+      </w:pPr>
+      <w:r>
+        <w:rPr>
+          <w:rFonts w:ascii="Arial" w:hAnsi="Arial" w:cs="Arial"/>
+          <w:b/>
+          <w:bCs/>
+          <w:sz w:val="24"/>
+          <w:szCs w:val="24"/>
+        </w:rPr>
+        <w:t>Reporte Transiciones:</w:t>
+      </w:r>
+    </w:p>
+    <w:p>
+      <w:pPr>
+        <w:jc w:val="center"/>
+        <w:rPr>
+          <w:rFonts w:ascii="Arial" w:hAnsi="Arial" w:cs="Arial"/>
+          <w:sz w:val="24"/>
+          <w:szCs w:val="24"/>
+        </w:rPr>
+      </w:pPr>
+      <w:r>
+        <w:rPr>
+          <w:noProof/>
+        </w:rPr>
+        <w:drawing>
+          <wp:inline distT="0" distB="0" distL="0" distR="0" wp14:anchorId="49250CF0" wp14:editId="5B0A41CF">
+            <wp:extent cx="2514600" cy="1057275"/>
+            <wp:effectExtent l="0" t="0" r="0" b="9525"/>
+            <wp:docPr id="11" name="Imagen 11" descr="Tabla&#10;&#10;Descripción generada automáticamente"/>
+            <wp:cNvGraphicFramePr>
+              <a:graphicFrameLocks xmlns:a="http://schemas.openxmlformats.org/drawingml/2006/main" noChangeAspect="1"/>
+            </wp:cNvGraphicFramePr>
+            <a:graphic xmlns:a="http://schemas.openxmlformats.org/drawingml/2006/main">
+              <a:graphicData uri="http://schemas.openxmlformats.org/drawingml/2006/picture">
+                <pic:pic xmlns:pic="http://schemas.openxmlformats.org/drawingml/2006/picture">
+                  <pic:nvPicPr>
+                    <pic:cNvPr id="11" name="Imagen 11" descr="Tabla&#10;&#10;Descripción generada automáticamente"/>
+                    <pic:cNvPicPr>
+                      <a:picLocks noChangeAspect="1" noChangeArrowheads="1"/>
+                    </pic:cNvPicPr>
+                  </pic:nvPicPr>
+                  <pic:blipFill>
+                    <a:blip r:embed="rId9">
+                      <a:extLst>
+                        <a:ext uri="{28A0092B-C50C-407E-A947-70E740481C1C}">
+                          <a14:useLocalDpi xmlns:a14="http://schemas.microsoft.com/office/drawing/2010/main" val="0"/>
+                        </a:ext>
+                      </a:extLst>
+                    </a:blip>
+                    <a:srcRect/>
+                    <a:stretch>
+                      <a:fillRect/>
+                    </a:stretch>
+                  </pic:blipFill>
+                  <pic:spPr bwMode="auto">
+                    <a:xfrm>
+                      <a:off x="0" y="0"/>
+                      <a:ext cx="2514600" cy="1057275"/>
+                    </a:xfrm>
+                    <a:prstGeom prst="rect">
+                      <a:avLst/>
+                    </a:prstGeom>
+                    <a:noFill/>
+                    <a:ln>
+                      <a:noFill/>
+                    </a:ln>
+                  </pic:spPr>
+                </pic:pic>
+              </a:graphicData>
+            </a:graphic>
+          </wp:inline>
+        </w:drawing>
+      </w:r>
+    </w:p>
+    <w:p>
+      <w:pPr>
+        <w:pStyle w:val="Prrafodelista"/>
+        <w:numPr>
+          <w:ilvl w:val="0"/>
+          <w:numId w:val="1"/>
+        </w:numPr>
+        <w:jc w:val="both"/>
+        <w:rPr>
+          <w:rFonts w:ascii="Arial" w:hAnsi="Arial" w:cs="Arial"/>
+          <w:sz w:val="24"/>
+          <w:szCs w:val="24"/>
+        </w:rPr>
+      </w:pPr>
+      <w:r>
+        <w:rPr>
+          <w:rFonts w:ascii="Arial" w:hAnsi="Arial" w:cs="Arial"/>
+          <w:b/>
+          <w:bCs/>
+          <w:sz w:val="24"/>
+          <w:szCs w:val="24"/>
+        </w:rPr>
+        <w:lastRenderedPageBreak/>
+        <w:t>Reporte AFD:</w:t>
+      </w:r>
+    </w:p>
+    <w:p>
+      <w:pPr>
+        <w:jc w:val="center"/>
+        <w:rPr>
+          <w:rFonts w:ascii="Arial" w:hAnsi="Arial" w:cs="Arial"/>
+          <w:sz w:val="24"/>
+          <w:szCs w:val="24"/>
+        </w:rPr>
+      </w:pPr>
+      <w:r>
+        <w:rPr>
+          <w:noProof/>
+        </w:rPr>
+        <w:drawing>
+          <wp:inline distT="0" distB="0" distL="0" distR="0" wp14:anchorId="196DB71B" wp14:editId="64229553">
+            <wp:extent cx="1876425" cy="1914525"/>
+            <wp:effectExtent l="0" t="0" r="9525" b="9525"/>
+            <wp:docPr id="10" name="Imagen 10" descr="Diagrama&#10;&#10;Descripción generada automáticamente"/>
+            <wp:cNvGraphicFramePr>
+              <a:graphicFrameLocks xmlns:a="http://schemas.openxmlformats.org/drawingml/2006/main" noChangeAspect="1"/>
+            </wp:cNvGraphicFramePr>
+            <a:graphic xmlns:a="http://schemas.openxmlformats.org/drawingml/2006/main">
+              <a:graphicData uri="http://schemas.openxmlformats.org/drawingml/2006/picture">
+                <pic:pic xmlns:pic="http://schemas.openxmlformats.org/drawingml/2006/picture">
+                  <pic:nvPicPr>
+                    <pic:cNvPr id="10" name="Imagen 10" descr="Diagrama&#10;&#10;Descripción generada automáticamente"/>
+                    <pic:cNvPicPr>
+                      <a:picLocks noChangeAspect="1" noChangeArrowheads="1"/>
+                    </pic:cNvPicPr>
+                  </pic:nvPicPr>
+                  <pic:blipFill>
+                    <a:blip r:embed="rId10">
+                      <a:extLst>
+                        <a:ext uri="{28A0092B-C50C-407E-A947-70E740481C1C}">
+                          <a14:useLocalDpi xmlns:a14="http://schemas.microsoft.com/office/drawing/2010/main" val="0"/>
+                        </a:ext>
+                      </a:extLst>
+                    </a:blip>
+                    <a:srcRect/>
+                    <a:stretch>
+                      <a:fillRect/>
+                    </a:stretch>
+                  </pic:blipFill>
+                  <pic:spPr bwMode="auto">
+                    <a:xfrm>
+                      <a:off x="0" y="0"/>
+                      <a:ext cx="1876425" cy="1914525"/>
+                    </a:xfrm>
+                    <a:prstGeom prst="rect">
+                      <a:avLst/>
+                    </a:prstGeom>
+                    <a:noFill/>
+                    <a:ln>
+                      <a:noFill/>
+                    </a:ln>
+                  </pic:spPr>
+                </pic:pic>
+              </a:graphicData>
+            </a:graphic>
+          </wp:inline>
+        </w:drawing>
+      </w:r>
+    </w:p>
+    <w:p>
+      <w:pPr>
+        <w:jc w:val="center"/>
+        <w:rPr>
+          <w:rFonts w:ascii="Arial" w:hAnsi="Arial" w:cs="Arial"/>
+          <w:sz w:val="24"/>
+          <w:szCs w:val="24"/>
+        </w:rPr>
+      </w:pPr>
+    </w:p>
+    <w:p>
+      <w:pPr>
+        <w:pStyle w:val="Prrafodelista"/>
+        <w:numPr>
+          <w:ilvl w:val="0"/>
+          <w:numId w:val="1"/>
+        </w:numPr>
+        <w:jc w:val="both"/>
+        <w:rPr>
+          <w:rFonts w:ascii="Arial" w:hAnsi="Arial" w:cs="Arial"/>
+          <w:sz w:val="24"/>
+          <w:szCs w:val="24"/>
+        </w:rPr>
+      </w:pPr>
+      <w:r>
+        <w:rPr>
+          <w:rFonts w:ascii="Arial" w:hAnsi="Arial" w:cs="Arial"/>
+          <w:b/>
+          <w:bCs/>
+          <w:sz w:val="24"/>
+          <w:szCs w:val="24"/>
+        </w:rPr>
+        <w:t>Reporte Salidas:</w:t>
+      </w:r>
+    </w:p>
+    <w:p>
+      <w:pPr>
+        <w:pStyle w:val="Prrafodelista"/>
+        <w:ind w:left="360"/>
+        <w:jc w:val="both"/>
+        <w:rPr>
+          <w:rFonts w:ascii="Arial" w:hAnsi="Arial" w:cs="Arial"/>
+          <w:sz w:val="24"/>
+          <w:szCs w:val="24"/>
+        </w:rPr>
+      </w:pPr>
+      <w:r>
+        <w:rPr>
+          <w:noProof/>
+        </w:rPr>
+        <w:drawing>
+          <wp:inline distT="0" distB="0" distL="0" distR="0" wp14:anchorId="1E22E8C5" wp14:editId="1A06D5BD">
+            <wp:extent cx="4705350" cy="2504749"/>
+            <wp:effectExtent l="0" t="0" r="0" b="0"/>
+            <wp:docPr id="14" name="Imagen 14" descr="Captura de pantalla de computadora&#10;&#10;Descripción generada automáticamente"/>
+            <wp:cNvGraphicFramePr>
+              <a:graphicFrameLocks xmlns:a="http://schemas.openxmlformats.org/drawingml/2006/main" noChangeAspect="1"/>
+            </wp:cNvGraphicFramePr>
+            <a:graphic xmlns:a="http://schemas.openxmlformats.org/drawingml/2006/main">
+              <a:graphicData uri="http://schemas.openxmlformats.org/drawingml/2006/picture">
+                <pic:pic xmlns:pic="http://schemas.openxmlformats.org/drawingml/2006/picture">
+                  <pic:nvPicPr>
+                    <pic:cNvPr id="14" name="Imagen 14" descr="Captura de pantalla de computadora&#10;&#10;Descripción generada automáticamente"/>
+                    <pic:cNvPicPr/>
+                  </pic:nvPicPr>
+                  <pic:blipFill rotWithShape="1">
+                    <a:blip r:embed="rId11"/>
+                    <a:srcRect l="3394" t="4226" r="51969" b="53512"/>
+                    <a:stretch/>
+                  </pic:blipFill>
+                  <pic:spPr bwMode="auto">
+                    <a:xfrm>
+                      <a:off x="0" y="0"/>
+                      <a:ext cx="4712334" cy="2508466"/>
+                    </a:xfrm>
+                    <a:prstGeom prst="rect">
+                      <a:avLst/>
+                    </a:prstGeom>
+                    <a:ln>
+                      <a:noFill/>
+                    </a:ln>
+                    <a:extLst>
+                      <a:ext uri="{53640926-AAD7-44D8-BBD7-CCE9431645EC}">
+                        <a14:shadowObscured xmlns:a14="http://schemas.microsoft.com/office/drawing/2010/main"/>
+                      </a:ext>
+                    </a:extLst>
+                  </pic:spPr>
+                </pic:pic>
+              </a:graphicData>
+            </a:graphic>
+          </wp:inline>
+        </w:drawing>
+      </w:r>
+    </w:p>
+    <w:p>
+      <w:pPr>
+        <w:pStyle w:val="Prrafodelista"/>
+        <w:ind w:left="360"/>
+        <w:jc w:val="both"/>
+        <w:rPr>
+          <w:rFonts w:ascii="Arial" w:hAnsi="Arial" w:cs="Arial"/>
+          <w:sz w:val="24"/>
+          <w:szCs w:val="24"/>
+        </w:rPr>
+      </w:pPr>
+    </w:p>
+    <w:p>
+      <w:pPr>
+        <w:pStyle w:val="Prrafodelista"/>
+        <w:numPr>
+          <w:ilvl w:val="0"/>
+          <w:numId w:val="1"/>
+        </w:numPr>
+        <w:jc w:val="both"/>
+        <w:rPr>
+          <w:rFonts w:ascii="Arial" w:hAnsi="Arial" w:cs="Arial"/>
+          <w:sz w:val="24"/>
+          <w:szCs w:val="24"/>
+        </w:rPr>
+      </w:pPr>
+      <w:r>
+        <w:rPr>
+          <w:rFonts w:ascii="Arial" w:hAnsi="Arial" w:cs="Arial"/>
+          <w:b/>
+          <w:bCs/>
+          <w:sz w:val="24"/>
+          <w:szCs w:val="24"/>
+        </w:rPr>
+        <w:t>Reporte Errores:</w:t>
+      </w:r>
+    </w:p>
+    <w:p>
+      <w:pPr>
+        <w:jc w:val="both"/>
+        <w:rPr>
+          <w:rFonts w:ascii="Arial" w:hAnsi="Arial" w:cs="Arial"/>
+          <w:sz w:val="24"/>
+          <w:szCs w:val="24"/>
+        </w:rPr>
+      </w:pPr>
+      <w:r>
+        <w:rPr>
+          <w:noProof/>
+        </w:rPr>
+        <w:drawing>
+          <wp:inline distT="0" distB="0" distL="0" distR="0" wp14:anchorId="27E56D8C" wp14:editId="2AED1808">
+            <wp:extent cx="5638362" cy="952500"/>
+            <wp:effectExtent l="0" t="0" r="635" b="0"/>
+            <wp:docPr id="9" name="Imagen 9" descr="Captura de pantalla de computadora&#10;&#10;Descripción generada automáticamente"/>
+            <wp:cNvGraphicFramePr>
+              <a:graphicFrameLocks xmlns:a="http://schemas.openxmlformats.org/drawingml/2006/main" noChangeAspect="1"/>
+            </wp:cNvGraphicFramePr>
+            <a:graphic xmlns:a="http://schemas.openxmlformats.org/drawingml/2006/main">
+              <a:graphicData uri="http://schemas.openxmlformats.org/drawingml/2006/picture">
+                <pic:pic xmlns:pic="http://schemas.openxmlformats.org/drawingml/2006/picture">
+                  <pic:nvPicPr>
+                    <pic:cNvPr id="9" name="Imagen 9" descr="Captura de pantalla de computadora&#10;&#10;Descripción generada automáticamente"/>
+                    <pic:cNvPicPr/>
+                  </pic:nvPicPr>
+                  <pic:blipFill rotWithShape="1">
+                    <a:blip r:embed="rId12"/>
+                    <a:srcRect l="6278" t="10566" r="6315" b="63171"/>
+                    <a:stretch/>
+                  </pic:blipFill>
+                  <pic:spPr bwMode="auto">
+                    <a:xfrm>
+                      <a:off x="0" y="0"/>
+                      <a:ext cx="5642300" cy="953165"/>
+                    </a:xfrm>
+                    <a:prstGeom prst="rect">
+                      <a:avLst/>
+                    </a:prstGeom>
+                    <a:ln>
+                      <a:noFill/>
+                    </a:ln>
+                    <a:extLst>
+                      <a:ext uri="{53640926-AAD7-44D8-BBD7-CCE9431645EC}">
+                        <a14:shadowObscured xmlns:a14="http://schemas.microsoft.com/office/drawing/2010/main"/>
+                      </a:ext>
+                    </a:extLst>
+                  </pic:spPr>
+                </pic:pic>
+              </a:graphicData>
+            </a:graphic>
+          </wp:inline>
+        </w:drawing>
+      </w:r>
     </w:p>
     <w:sectPr>
       <w:pgSz w:w="12240" w:h="15840"/>
@@ -604,7 +1769,7 @@
   <w:abstractNum w:abstractNumId="0" w15:restartNumberingAfterBreak="0">
     <w:nsid w:val="30991F99"/>
     <w:multiLevelType w:val="hybridMultilevel"/>
-    <w:tmpl w:val="B90E04A4"/>
+    <w:tmpl w:val="15CECE84"/>
     <w:lvl w:ilvl="0" w:tplc="100A0001">
       <w:start w:val="1"/>
       <w:numFmt w:val="bullet"/>
@@ -623,7 +1788,7 @@
       <w:lvlText w:val="o"/>
       <w:lvlJc w:val="left"/>
       <w:pPr>
-        <w:ind w:left="1080" w:hanging="360"/>
+        <w:ind w:left="786" w:hanging="360"/>
       </w:pPr>
       <w:rPr>
         <w:rFonts w:ascii="Courier New" w:hAnsi="Courier New" w:cs="Courier New" w:hint="default"/>

</xml_diff>